<commit_message>
Ajout de hascat pour injection SQL
</commit_message>
<xml_diff>
--- a/1-explication/1-Explication-vm.docx
+++ b/1-explication/1-Explication-vm.docx
@@ -352,19 +352,7 @@
         <w:rPr>
           <w:rStyle w:val="Textesource"/>
         </w:rPr>
-        <w:t>cat /vagrant/</w:t>
-      </w:r>
-      <w:r>
-        <w:rPr>
-          <w:rStyle w:val="Textesource"/>
-        </w:rPr>
-        <w:t>files</w:t>
-      </w:r>
-      <w:r>
-        <w:rPr>
-          <w:rStyle w:val="Textesource"/>
-        </w:rPr>
-        <w:t>/passwords.txt</w:t>
+        <w:t>cat /vagrant/files/passwords.txt</w:t>
       </w:r>
     </w:p>
     <w:p>
@@ -413,19 +401,7 @@
         <w:rPr>
           <w:rStyle w:val="Textesource"/>
         </w:rPr>
-        <w:t>hydra -L /vagrant/</w:t>
-      </w:r>
-      <w:r>
-        <w:rPr>
-          <w:rStyle w:val="Textesource"/>
-        </w:rPr>
-        <w:t>files</w:t>
-      </w:r>
-      <w:r>
-        <w:rPr>
-          <w:rStyle w:val="Textesource"/>
-        </w:rPr>
-        <w:t>/users.txt \</w:t>
+        <w:t>hydra -L /vagrant/files/users.txt \</w:t>
       </w:r>
     </w:p>
     <w:p>
@@ -445,19 +421,7 @@
         <w:rPr>
           <w:rStyle w:val="Textesource"/>
         </w:rPr>
-        <w:t>-P /vagrant/</w:t>
-      </w:r>
-      <w:r>
-        <w:rPr>
-          <w:rStyle w:val="Textesource"/>
-        </w:rPr>
-        <w:t>files</w:t>
-      </w:r>
-      <w:r>
-        <w:rPr>
-          <w:rStyle w:val="Textesource"/>
-        </w:rPr>
-        <w:t>/passwords.txt \</w:t>
+        <w:t>-P /vagrant/files/passwords.txt \</w:t>
       </w:r>
     </w:p>
     <w:p>
@@ -810,19 +774,7 @@
         <w:rPr>
           <w:rStyle w:val="Textesource"/>
         </w:rPr>
-        <w:t>cat /vagrant/</w:t>
-      </w:r>
-      <w:r>
-        <w:rPr>
-          <w:rStyle w:val="Textesource"/>
-        </w:rPr>
-        <w:t>files</w:t>
-      </w:r>
-      <w:r>
-        <w:rPr>
-          <w:rStyle w:val="Textesource"/>
-        </w:rPr>
-        <w:t>/directory.txt</w:t>
+        <w:t>cat /vagrant/files/directory.txt</w:t>
       </w:r>
     </w:p>
     <w:p>
@@ -859,19 +811,7 @@
         <w:rPr>
           <w:rStyle w:val="Textesource"/>
         </w:rPr>
-        <w:t>wfuzz -w /vagrant/</w:t>
-      </w:r>
-      <w:r>
-        <w:rPr>
-          <w:rStyle w:val="Textesource"/>
-        </w:rPr>
-        <w:t>files</w:t>
-      </w:r>
-      <w:r>
-        <w:rPr>
-          <w:rStyle w:val="Textesource"/>
-        </w:rPr>
-        <w:t xml:space="preserve">/directory.txt -v http://192.168.56.60/FUZZ </w:t>
+        <w:t xml:space="preserve">wfuzz -w /vagrant/files/directory.txt -v http://192.168.56.60/FUZZ </w:t>
       </w:r>
     </w:p>
     <w:p>
@@ -946,31 +886,7 @@
         <w:rPr>
           <w:rStyle w:val="Hyperlink"/>
         </w:rPr>
-        <w:t>http://192.168.</w:t>
-      </w:r>
-      <w:r>
-        <w:rPr>
-          <w:rStyle w:val="Hyperlink"/>
-        </w:rPr>
-        <w:t>56</w:t>
-      </w:r>
-      <w:r>
-        <w:rPr>
-          <w:rStyle w:val="Hyperlink"/>
-        </w:rPr>
-        <w:t>.</w:t>
-      </w:r>
-      <w:r>
-        <w:rPr>
-          <w:rStyle w:val="Hyperlink"/>
-        </w:rPr>
-        <w:t>60</w:t>
-      </w:r>
-      <w:r>
-        <w:rPr>
-          <w:rStyle w:val="Hyperlink"/>
-        </w:rPr>
-        <w:t>/dvwa/vulnerabilities/upload/</w:t>
+        <w:t>http://192.168.56.60/dvwa/vulnerabilities/upload/</w:t>
       </w:r>
     </w:p>
     <w:p>
@@ -1020,19 +936,7 @@
           <w:rPr>
             <w:rStyle w:val="Hyperlink"/>
           </w:rPr>
-          <w:t>http://192.168.</w:t>
-        </w:r>
-        <w:r>
-          <w:rPr>
-            <w:rStyle w:val="Hyperlink"/>
-          </w:rPr>
-          <w:t>56,60</w:t>
-        </w:r>
-        <w:r>
-          <w:rPr>
-            <w:rStyle w:val="Hyperlink"/>
-          </w:rPr>
-          <w:t>/dvwa/hackable/uploads/shell.php</w:t>
+          <w:t>http://192.168.56,60/dvwa/hackable/uploads/shell.php</w:t>
         </w:r>
       </w:hyperlink>
     </w:p>
@@ -1289,50 +1193,22 @@
           <w:b/>
           <w:bCs/>
         </w:rPr>
-        <w:t>Accès à un site de supervision de la Cyber-Sécurité (</w:t>
-      </w:r>
+        <w:t>Accès à un site de supervision de la Cyber-Sécurité (professeur à l’ESEO uniquement)</w:t>
+      </w:r>
+    </w:p>
+    <w:p>
+      <w:pPr>
+        <w:pStyle w:val="Normal"/>
+        <w:bidi w:val="0"/>
+        <w:jc w:val="start"/>
+        <w:rPr/>
+      </w:pPr>
       <w:r>
         <w:rPr>
           <w:b/>
           <w:bCs/>
         </w:rPr>
-        <w:t xml:space="preserve">professeur </w:t>
-      </w:r>
-      <w:r>
-        <w:rPr>
-          <w:b/>
-          <w:bCs/>
-        </w:rPr>
-        <w:t>à l’ESEO uniquement)</w:t>
-      </w:r>
-    </w:p>
-    <w:p>
-      <w:pPr>
-        <w:pStyle w:val="Normal"/>
-        <w:bidi w:val="0"/>
-        <w:jc w:val="start"/>
-        <w:rPr/>
-      </w:pPr>
-      <w:r>
-        <w:rPr>
-          <w:b/>
-          <w:bCs/>
-        </w:rPr>
-        <w:t>Dans un navigateur Web acc</w:t>
-      </w:r>
-      <w:r>
-        <w:rPr>
-          <w:b/>
-          <w:bCs/>
-        </w:rPr>
-        <w:t>ès</w:t>
-      </w:r>
-      <w:r>
-        <w:rPr>
-          <w:b/>
-          <w:bCs/>
-        </w:rPr>
-        <w:t xml:space="preserve"> au site : </w:t>
+        <w:t xml:space="preserve">Dans un navigateur Web accès au site : </w:t>
       </w:r>
       <w:hyperlink r:id="rId3">
         <w:r>
@@ -1341,23 +1217,7 @@
             <w:b/>
             <w:bCs/>
           </w:rPr>
-          <w:t>https://</w:t>
-        </w:r>
-        <w:r>
-          <w:rPr>
-            <w:rStyle w:val="Hyperlink"/>
-            <w:b/>
-            <w:bCs/>
-          </w:rPr>
-          <w:t>vision</w:t>
-        </w:r>
-        <w:r>
-          <w:rPr>
-            <w:rStyle w:val="Hyperlink"/>
-            <w:b/>
-            <w:bCs/>
-          </w:rPr>
-          <w:t>.sirt.tp/</w:t>
+          <w:t>https://vision.sirt.tp/</w:t>
         </w:r>
       </w:hyperlink>
     </w:p>
@@ -1372,7 +1232,10 @@
         </w:rPr>
       </w:pPr>
       <w:r>
-        <w:rPr/>
+        <w:rPr>
+          <w:b/>
+          <w:bCs/>
+        </w:rPr>
       </w:r>
     </w:p>
     <w:p>
@@ -1848,39 +1711,23 @@
       <w:r>
         <w:rPr>
           <w:rStyle w:val="Textesource"/>
-          <w:rFonts w:ascii="Liberation Serif" w:hAnsi="Liberation Serif"/>
-        </w:rPr>
-        <w:t>### I</w:t>
-      </w:r>
-      <w:r>
-        <w:rPr>
-          <w:rStyle w:val="Textesource"/>
-          <w:rFonts w:ascii="Liberation Serif" w:hAnsi="Liberation Serif"/>
-        </w:rPr>
-        <w:t>dentifier le paramètre vulnérable</w:t>
-      </w:r>
-    </w:p>
-    <w:p>
-      <w:pPr>
-        <w:pStyle w:val="Normal"/>
-        <w:bidi w:val="0"/>
-        <w:jc w:val="start"/>
-        <w:rPr/>
-      </w:pPr>
-      <w:r>
-        <w:rPr>
-          <w:rStyle w:val="Textesource"/>
-          <w:rFonts w:ascii="Liberation Serif" w:hAnsi="Liberation Serif"/>
+        </w:rPr>
+        <w:t>### Identifier le paramètre vulnérable</w:t>
+      </w:r>
+    </w:p>
+    <w:p>
+      <w:pPr>
+        <w:pStyle w:val="Normal"/>
+        <w:bidi w:val="0"/>
+        <w:jc w:val="start"/>
+        <w:rPr/>
+      </w:pPr>
+      <w:r>
+        <w:rPr>
+          <w:rStyle w:val="Textesource"/>
           <w:shd w:fill="EEEEEE" w:val="clear"/>
         </w:rPr>
         <w:tab/>
-      </w:r>
-      <w:r>
-        <w:rPr>
-          <w:rStyle w:val="Textesource"/>
-          <w:rFonts w:ascii="Liberation Serif" w:hAnsi="Liberation Serif"/>
-          <w:shd w:fill="EEEEEE" w:val="clear"/>
-        </w:rPr>
         <w:t>1   puis    2    ….</w:t>
       </w:r>
     </w:p>
@@ -1897,20 +1744,21 @@
         </w:rPr>
       </w:pPr>
       <w:r>
-        <w:rPr/>
-      </w:r>
-    </w:p>
-    <w:p>
-      <w:pPr>
-        <w:pStyle w:val="Normal"/>
-        <w:bidi w:val="0"/>
-        <w:jc w:val="start"/>
-        <w:rPr/>
-      </w:pPr>
-      <w:r>
-        <w:rPr>
-          <w:rStyle w:val="Textesource"/>
-          <w:rFonts w:ascii="Liberation Serif" w:hAnsi="Liberation Serif"/>
+        <w:rPr>
+          <w:shd w:fill="EEEEEE" w:val="clear"/>
+        </w:rPr>
+      </w:r>
+    </w:p>
+    <w:p>
+      <w:pPr>
+        <w:pStyle w:val="Normal"/>
+        <w:bidi w:val="0"/>
+        <w:jc w:val="start"/>
+        <w:rPr/>
+      </w:pPr>
+      <w:r>
+        <w:rPr>
+          <w:rStyle w:val="Textesource"/>
         </w:rPr>
         <w:t>### Tester une injection simple</w:t>
       </w:r>
@@ -1925,7 +1773,6 @@
       <w:r>
         <w:rPr>
           <w:rStyle w:val="Textesource"/>
-          <w:rFonts w:ascii="Liberation Serif" w:hAnsi="Liberation Serif"/>
           <w:shd w:fill="EEEEEE" w:val="clear"/>
         </w:rPr>
         <w:tab/>
@@ -1942,78 +1789,60 @@
       <w:r>
         <w:rPr>
           <w:rStyle w:val="Textesource"/>
+        </w:rPr>
+        <w:t xml:space="preserve">Erreur SQL apparaît ce qui confirme que l'entrée utilisateur n'est </w:t>
+      </w:r>
+      <w:r>
+        <w:rPr>
+          <w:rStyle w:val="Strong"/>
+        </w:rPr>
+        <w:t>pas filtrée</w:t>
+      </w:r>
+      <w:r>
+        <w:rPr>
+          <w:rStyle w:val="Textesource"/>
+        </w:rPr>
+        <w:t xml:space="preserve"> et que la requête est directement injectée dans le SQL</w:t>
+      </w:r>
+    </w:p>
+    <w:p>
+      <w:pPr>
+        <w:pStyle w:val="Normal"/>
+        <w:bidi w:val="0"/>
+        <w:jc w:val="start"/>
+        <w:rPr>
+          <w:rStyle w:val="Textesource"/>
           <w:rFonts w:ascii="Liberation Serif" w:hAnsi="Liberation Serif"/>
         </w:rPr>
-        <w:t xml:space="preserve">Erreur SQL </w:t>
-      </w:r>
-      <w:r>
+      </w:pPr>
+      <w:r>
+        <w:rPr/>
+      </w:r>
+    </w:p>
+    <w:p>
+      <w:pPr>
+        <w:pStyle w:val="Normal"/>
+        <w:bidi w:val="0"/>
+        <w:jc w:val="start"/>
         <w:rPr>
           <w:rStyle w:val="Textesource"/>
           <w:rFonts w:ascii="Liberation Serif" w:hAnsi="Liberation Serif"/>
         </w:rPr>
-        <w:t xml:space="preserve">apparaît ce qui </w:t>
-      </w:r>
-      <w:r>
-        <w:rPr>
-          <w:rStyle w:val="Textesource"/>
-          <w:rFonts w:ascii="Liberation Serif" w:hAnsi="Liberation Serif"/>
-        </w:rPr>
-        <w:t>confirm</w:t>
-      </w:r>
-      <w:r>
-        <w:rPr>
-          <w:rStyle w:val="Textesource"/>
-          <w:rFonts w:ascii="Liberation Serif" w:hAnsi="Liberation Serif"/>
-        </w:rPr>
-        <w:t>e</w:t>
-      </w:r>
-      <w:r>
-        <w:rPr>
-          <w:rStyle w:val="Textesource"/>
-          <w:rFonts w:ascii="Liberation Serif" w:hAnsi="Liberation Serif"/>
-        </w:rPr>
-        <w:t xml:space="preserve"> que l'entrée utilisateur n'est </w:t>
-      </w:r>
-      <w:r>
-        <w:rPr>
-          <w:rStyle w:val="Strong"/>
-          <w:rFonts w:ascii="Liberation Serif" w:hAnsi="Liberation Serif"/>
-        </w:rPr>
-        <w:t>pas filtrée</w:t>
-      </w:r>
-      <w:r>
-        <w:rPr>
-          <w:rStyle w:val="Textesource"/>
-          <w:rFonts w:ascii="Liberation Serif" w:hAnsi="Liberation Serif"/>
-        </w:rPr>
-        <w:t xml:space="preserve"> et que la requête est directement injectée dans le SQL</w:t>
-      </w:r>
-    </w:p>
-    <w:p>
-      <w:pPr>
-        <w:pStyle w:val="Normal"/>
-        <w:bidi w:val="0"/>
-        <w:jc w:val="start"/>
-        <w:rPr>
-          <w:rStyle w:val="Textesource"/>
-          <w:rFonts w:ascii="Liberation Serif" w:hAnsi="Liberation Serif"/>
-        </w:rPr>
-      </w:pPr>
-      <w:r>
-        <w:rPr/>
-      </w:r>
-    </w:p>
-    <w:p>
-      <w:pPr>
-        <w:pStyle w:val="Normal"/>
-        <w:bidi w:val="0"/>
-        <w:jc w:val="start"/>
-        <w:rPr/>
-      </w:pPr>
-      <w:r>
-        <w:rPr>
-          <w:rStyle w:val="Textesource"/>
-          <w:rFonts w:ascii="Liberation Serif" w:hAnsi="Liberation Serif"/>
+      </w:pPr>
+      <w:r>
+        <w:rPr/>
+      </w:r>
+    </w:p>
+    <w:p>
+      <w:pPr>
+        <w:pStyle w:val="Normal"/>
+        <w:bidi w:val="0"/>
+        <w:jc w:val="start"/>
+        <w:rPr/>
+      </w:pPr>
+      <w:r>
+        <w:rPr>
+          <w:rStyle w:val="Textesource"/>
         </w:rPr>
         <w:t>### Injection classique (UNION SELECT)</w:t>
       </w:r>
@@ -2028,7 +1857,6 @@
       <w:r>
         <w:rPr>
           <w:rStyle w:val="Textesource"/>
-          <w:rFonts w:ascii="Liberation Serif" w:hAnsi="Liberation Serif"/>
         </w:rPr>
         <w:t xml:space="preserve">* Nombre de colonnes possible </w:t>
       </w:r>
@@ -2043,7 +1871,6 @@
       <w:r>
         <w:rPr>
           <w:rStyle w:val="Textesource"/>
-          <w:rFonts w:ascii="Liberation Serif" w:hAnsi="Liberation Serif"/>
           <w:shd w:fill="EEEEEE" w:val="clear"/>
         </w:rPr>
         <w:tab/>
@@ -2060,7 +1887,6 @@
       <w:r>
         <w:rPr>
           <w:rStyle w:val="Textesource"/>
-          <w:rFonts w:ascii="Liberation Serif" w:hAnsi="Liberation Serif"/>
           <w:shd w:fill="EEEEEE" w:val="clear"/>
         </w:rPr>
         <w:tab/>
@@ -2082,7 +1908,6 @@
       <w:r>
         <w:rPr>
           <w:rStyle w:val="Textesource"/>
-          <w:rFonts w:ascii="Liberation Serif" w:hAnsi="Liberation Serif"/>
           <w:shd w:fill="EEEEEE" w:val="clear"/>
         </w:rPr>
         <w:tab/>
@@ -2109,23 +1934,7 @@
       </w:pPr>
       <w:r>
         <w:rPr/>
-        <w:t>* A</w:t>
-      </w:r>
-      <w:r>
-        <w:rPr/>
-        <w:t>ffiche les résultats d</w:t>
-      </w:r>
-      <w:r>
-        <w:rPr/>
-        <w:t>ans les</w:t>
-      </w:r>
-      <w:r>
-        <w:rPr/>
-        <w:t xml:space="preserve"> colonnes 1 et 2. L'idée est de remplacer les vraies données par celles </w:t>
-      </w:r>
-      <w:r>
-        <w:rPr/>
-        <w:t>souhaitées.</w:t>
+        <w:t>* Affiche les résultats dans les colonnes 1 et 2. L'idée est de remplacer les vraies données par celles souhaitées.</w:t>
       </w:r>
     </w:p>
     <w:p>
@@ -2205,11 +2014,7 @@
       </w:pPr>
       <w:r>
         <w:rPr/>
-        <w:t xml:space="preserve">* </w:t>
-      </w:r>
-      <w:r>
-        <w:rPr/>
-        <w:t>Obtenir les noms de tables</w:t>
+        <w:t>* Obtenir les noms de tables</w:t>
       </w:r>
     </w:p>
     <w:p>
@@ -2249,11 +2054,18 @@
       </w:pPr>
       <w:r>
         <w:rPr/>
-        <w:t xml:space="preserve">* </w:t>
-      </w:r>
-      <w:r>
-        <w:rPr/>
-        <w:t xml:space="preserve">Obtenir les noms de colonnes (d’une table, ex. </w:t>
+      </w:r>
+    </w:p>
+    <w:p>
+      <w:pPr>
+        <w:pStyle w:val="Normal"/>
+        <w:bidi w:val="0"/>
+        <w:jc w:val="start"/>
+        <w:rPr/>
+      </w:pPr>
+      <w:r>
+        <w:rPr/>
+        <w:t xml:space="preserve">* Obtenir les noms de colonnes (d’une table, ex. </w:t>
       </w:r>
       <w:r>
         <w:rPr>
@@ -2303,11 +2115,7 @@
       </w:pPr>
       <w:r>
         <w:rPr/>
-        <w:t xml:space="preserve">* </w:t>
-      </w:r>
-      <w:r>
-        <w:rPr/>
-        <w:t>Extraire les données</w:t>
+        <w:t>* Extraire les données</w:t>
       </w:r>
     </w:p>
     <w:p>
@@ -2389,14 +2197,12 @@
         <w:jc w:val="start"/>
         <w:rPr/>
       </w:pPr>
-      <w:hyperlink r:id="rId5">
-        <w:r>
-          <w:rPr>
-            <w:rStyle w:val="Hyperlink"/>
-          </w:rPr>
-          <w:t>https://crackstation.net</w:t>
-        </w:r>
-      </w:hyperlink>
+      <w:r>
+        <w:rPr>
+          <w:rStyle w:val="Hyperlink"/>
+        </w:rPr>
+        <w:t>https://crackstation.net</w:t>
+      </w:r>
     </w:p>
     <w:p>
       <w:pPr>
@@ -2409,7 +2215,7 @@
         <w:jc w:val="start"/>
         <w:rPr/>
       </w:pPr>
-      <w:hyperlink r:id="rId6" w:tgtFrame="_new">
+      <w:hyperlink r:id="rId4" w:tgtFrame="_new">
         <w:r>
           <w:rPr>
             <w:rStyle w:val="Hyperlink"/>
@@ -2443,7 +2249,19 @@
         <w:rPr>
           <w:shd w:fill="auto" w:val="clear"/>
         </w:rPr>
-        <w:t>* Avec des outils locaux (installation du paquet john et de hashcat)</w:t>
+        <w:t xml:space="preserve">* Avec des outils locaux (installation du paquet john et de hashcat </w:t>
+      </w:r>
+      <w:r>
+        <w:rPr>
+          <w:shd w:fill="auto" w:val="clear"/>
+        </w:rPr>
+        <w:t>avec apt install ….</w:t>
+      </w:r>
+      <w:r>
+        <w:rPr>
+          <w:shd w:fill="auto" w:val="clear"/>
+        </w:rPr>
+        <w:t>)</w:t>
       </w:r>
     </w:p>
     <w:p>
@@ -2487,33 +2305,26 @@
         <w:jc w:val="start"/>
         <w:rPr>
           <w:highlight w:val="none"/>
-          <w:shd w:fill="EEEEEE" w:val="clear"/>
-        </w:rPr>
-      </w:pPr>
-      <w:r>
-        <w:rPr>
-          <w:shd w:fill="EEEEEE" w:val="clear"/>
-        </w:rPr>
-        <w:tab/>
-        <w:t>john --format=raw-md5 --wordlist=/usr/share/wordlists/rockyou.txt hash.txt</w:t>
-      </w:r>
-    </w:p>
-    <w:p>
-      <w:pPr>
-        <w:pStyle w:val="Normal"/>
-        <w:bidi w:val="0"/>
-        <w:jc w:val="start"/>
-        <w:rPr>
-          <w:highlight w:val="none"/>
-          <w:shd w:fill="EEEEEE" w:val="clear"/>
-        </w:rPr>
-      </w:pPr>
-      <w:r>
-        <w:rPr>
-          <w:shd w:fill="EEEEEE" w:val="clear"/>
-        </w:rPr>
-        <w:tab/>
-        <w:t>hashcat -m 0 -a 0 -o found.txt 8d3533d75ae2c3966d7e0d4fcc69216b /usr/share/wordlists/rockyou.txt</w:t>
+          <w:shd w:fill="auto" w:val="clear"/>
+        </w:rPr>
+      </w:pPr>
+      <w:r>
+        <w:rPr>
+          <w:shd w:fill="auto" w:val="clear"/>
+        </w:rPr>
+        <w:t xml:space="preserve">Nous a a déjà mis tous les hash dans le fichier </w:t>
+      </w:r>
+      <w:r>
+        <w:rPr>
+          <w:shd w:fill="auto" w:val="clear"/>
+        </w:rPr>
+        <w:t>files/</w:t>
+      </w:r>
+      <w:r>
+        <w:rPr>
+          <w:shd w:fill="auto" w:val="clear"/>
+        </w:rPr>
+        <w:t>liste_md5.txt</w:t>
       </w:r>
     </w:p>
     <w:p>
@@ -2539,13 +2350,197 @@
         <w:jc w:val="start"/>
         <w:rPr>
           <w:highlight w:val="none"/>
-          <w:shd w:fill="auto" w:val="clear"/>
-        </w:rPr>
-      </w:pPr>
-      <w:r>
-        <w:rPr>
-          <w:shd w:fill="auto" w:val="clear"/>
-        </w:rPr>
+          <w:shd w:fill="EEEEEE" w:val="clear"/>
+        </w:rPr>
+      </w:pPr>
+      <w:r>
+        <w:rPr>
+          <w:shd w:fill="EEEEEE" w:val="clear"/>
+        </w:rPr>
+        <w:tab/>
+        <w:t xml:space="preserve">john --format=raw-md5 </w:t>
+      </w:r>
+      <w:r>
+        <w:rPr>
+          <w:shd w:fill="EEEEEE" w:val="clear"/>
+        </w:rPr>
+        <w:t>\</w:t>
+      </w:r>
+    </w:p>
+    <w:p>
+      <w:pPr>
+        <w:pStyle w:val="Normal"/>
+        <w:bidi w:val="0"/>
+        <w:jc w:val="start"/>
+        <w:rPr>
+          <w:highlight w:val="none"/>
+          <w:shd w:fill="EEEEEE" w:val="clear"/>
+        </w:rPr>
+      </w:pPr>
+      <w:r>
+        <w:rPr>
+          <w:shd w:fill="EEEEEE" w:val="clear"/>
+        </w:rPr>
+        <w:tab/>
+        <w:t xml:space="preserve">  </w:t>
+      </w:r>
+      <w:r>
+        <w:rPr>
+          <w:shd w:fill="EEEEEE" w:val="clear"/>
+        </w:rPr>
+        <w:t xml:space="preserve">--wordlist=/usr/share/wordlists/rockyou.txt </w:t>
+      </w:r>
+      <w:r>
+        <w:rPr>
+          <w:shd w:fill="EEEEEE" w:val="clear"/>
+        </w:rPr>
+        <w:t>\</w:t>
+      </w:r>
+    </w:p>
+    <w:p>
+      <w:pPr>
+        <w:pStyle w:val="Normal"/>
+        <w:bidi w:val="0"/>
+        <w:jc w:val="start"/>
+        <w:rPr>
+          <w:highlight w:val="none"/>
+          <w:shd w:fill="EEEEEE" w:val="clear"/>
+        </w:rPr>
+      </w:pPr>
+      <w:r>
+        <w:rPr>
+          <w:shd w:fill="EEEEEE" w:val="clear"/>
+        </w:rPr>
+        <w:tab/>
+        <w:t xml:space="preserve">  liste_md5.</w:t>
+      </w:r>
+      <w:r>
+        <w:rPr>
+          <w:shd w:fill="EEEEEE" w:val="clear"/>
+        </w:rPr>
+        <w:t>txt</w:t>
+      </w:r>
+    </w:p>
+    <w:p>
+      <w:pPr>
+        <w:pStyle w:val="Normal"/>
+        <w:bidi w:val="0"/>
+        <w:jc w:val="start"/>
+        <w:rPr>
+          <w:highlight w:val="none"/>
+          <w:shd w:fill="EEEEEE" w:val="clear"/>
+        </w:rPr>
+      </w:pPr>
+      <w:r>
+        <w:rPr/>
+      </w:r>
+    </w:p>
+    <w:p>
+      <w:pPr>
+        <w:pStyle w:val="Normal"/>
+        <w:bidi w:val="0"/>
+        <w:jc w:val="start"/>
+        <w:rPr>
+          <w:highlight w:val="none"/>
+          <w:shd w:fill="EEEEEE" w:val="clear"/>
+        </w:rPr>
+      </w:pPr>
+      <w:r>
+        <w:rPr>
+          <w:shd w:fill="EEEEEE" w:val="clear"/>
+        </w:rPr>
+        <w:tab/>
+        <w:t xml:space="preserve">hashcat -m 0 -a 0 </w:t>
+      </w:r>
+      <w:r>
+        <w:rPr>
+          <w:shd w:fill="EEEEEE" w:val="clear"/>
+        </w:rPr>
+        <w:t>\</w:t>
+      </w:r>
+    </w:p>
+    <w:p>
+      <w:pPr>
+        <w:pStyle w:val="Normal"/>
+        <w:bidi w:val="0"/>
+        <w:jc w:val="start"/>
+        <w:rPr>
+          <w:highlight w:val="none"/>
+          <w:shd w:fill="EEEEEE" w:val="clear"/>
+        </w:rPr>
+      </w:pPr>
+      <w:r>
+        <w:rPr>
+          <w:shd w:fill="EEEEEE" w:val="clear"/>
+        </w:rPr>
+        <w:tab/>
+        <w:t xml:space="preserve">  </w:t>
+      </w:r>
+      <w:r>
+        <w:rPr>
+          <w:shd w:fill="EEEEEE" w:val="clear"/>
+        </w:rPr>
+        <w:t xml:space="preserve">-o cracked.txt </w:t>
+      </w:r>
+      <w:r>
+        <w:rPr>
+          <w:shd w:fill="EEEEEE" w:val="clear"/>
+        </w:rPr>
+        <w:t>\</w:t>
+      </w:r>
+    </w:p>
+    <w:p>
+      <w:pPr>
+        <w:pStyle w:val="Normal"/>
+        <w:bidi w:val="0"/>
+        <w:jc w:val="start"/>
+        <w:rPr>
+          <w:highlight w:val="none"/>
+          <w:shd w:fill="EEEEEE" w:val="clear"/>
+        </w:rPr>
+      </w:pPr>
+      <w:r>
+        <w:rPr>
+          <w:shd w:fill="EEEEEE" w:val="clear"/>
+        </w:rPr>
+        <w:tab/>
+        <w:t xml:space="preserve">  </w:t>
+      </w:r>
+      <w:r>
+        <w:rPr>
+          <w:shd w:fill="EEEEEE" w:val="clear"/>
+        </w:rPr>
+        <w:t xml:space="preserve">files/liste_md5.txt </w:t>
+      </w:r>
+      <w:r>
+        <w:rPr>
+          <w:shd w:fill="EEEEEE" w:val="clear"/>
+        </w:rPr>
+        <w:t>\</w:t>
+      </w:r>
+    </w:p>
+    <w:p>
+      <w:pPr>
+        <w:pStyle w:val="Normal"/>
+        <w:bidi w:val="0"/>
+        <w:jc w:val="start"/>
+        <w:rPr>
+          <w:highlight w:val="none"/>
+          <w:shd w:fill="EEEEEE" w:val="clear"/>
+        </w:rPr>
+      </w:pPr>
+      <w:r>
+        <w:rPr>
+          <w:shd w:fill="EEEEEE" w:val="clear"/>
+        </w:rPr>
+        <w:tab/>
+        <w:t xml:space="preserve">  </w:t>
+      </w:r>
+      <w:r>
+        <w:rPr>
+          <w:shd w:fill="EEEEEE" w:val="clear"/>
+        </w:rPr>
+        <w:t>--show files/passwords.txt</w:t>
       </w:r>
     </w:p>
     <w:p>
@@ -2580,10 +2575,42 @@
         </w:rPr>
       </w:r>
     </w:p>
+    <w:p>
+      <w:pPr>
+        <w:pStyle w:val="Normal"/>
+        <w:bidi w:val="0"/>
+        <w:jc w:val="start"/>
+        <w:rPr>
+          <w:highlight w:val="none"/>
+          <w:shd w:fill="auto" w:val="clear"/>
+        </w:rPr>
+      </w:pPr>
+      <w:r>
+        <w:rPr>
+          <w:shd w:fill="auto" w:val="clear"/>
+        </w:rPr>
+      </w:r>
+    </w:p>
+    <w:p>
+      <w:pPr>
+        <w:pStyle w:val="Normal"/>
+        <w:bidi w:val="0"/>
+        <w:jc w:val="start"/>
+        <w:rPr>
+          <w:highlight w:val="none"/>
+          <w:shd w:fill="auto" w:val="clear"/>
+        </w:rPr>
+      </w:pPr>
+      <w:r>
+        <w:rPr>
+          <w:shd w:fill="auto" w:val="clear"/>
+        </w:rPr>
+      </w:r>
+    </w:p>
     <w:sectPr>
-      <w:headerReference w:type="even" r:id="rId7"/>
-      <w:headerReference w:type="default" r:id="rId8"/>
-      <w:headerReference w:type="first" r:id="rId9"/>
+      <w:headerReference w:type="even" r:id="rId5"/>
+      <w:headerReference w:type="default" r:id="rId6"/>
+      <w:headerReference w:type="first" r:id="rId7"/>
       <w:type w:val="nextPage"/>
       <w:pgSz w:w="11906" w:h="16838"/>
       <w:pgMar w:left="1134" w:right="1134" w:gutter="0" w:header="425" w:top="1122" w:footer="0" w:bottom="425"/>
@@ -2623,7 +2650,7 @@
     </w:pPr>
     <w:r>
       <w:drawing>
-        <wp:anchor behindDoc="0" distT="0" distB="0" distL="0" distR="0" simplePos="0" locked="0" layoutInCell="0" allowOverlap="1" relativeHeight="5">
+        <wp:anchor behindDoc="1" distT="0" distB="0" distL="0" distR="0" simplePos="0" locked="0" layoutInCell="0" allowOverlap="1" relativeHeight="5">
           <wp:simplePos x="0" y="0"/>
           <wp:positionH relativeFrom="column">
             <wp:posOffset>125730</wp:posOffset>
@@ -2693,7 +2720,7 @@
     </w:pPr>
     <w:r>
       <w:drawing>
-        <wp:anchor behindDoc="0" distT="0" distB="0" distL="0" distR="0" simplePos="0" locked="0" layoutInCell="0" allowOverlap="1" relativeHeight="5">
+        <wp:anchor behindDoc="1" distT="0" distB="0" distL="0" distR="0" simplePos="0" locked="0" layoutInCell="0" allowOverlap="1" relativeHeight="5">
           <wp:simplePos x="0" y="0"/>
           <wp:positionH relativeFrom="column">
             <wp:posOffset>125730</wp:posOffset>

</xml_diff>